<commit_message>
qlq nettoyage sur Taux de chomage
</commit_message>
<xml_diff>
--- a/Projet-Notes.docx
+++ b/Projet-Notes.docx
@@ -360,32 +360,639 @@
           <w:sz w:val="28"/>
           <w:szCs w:val="28"/>
         </w:rPr>
-        <w:t>Écris le cadre du sujet (avec ces éléments) dans ton Jupyter</w:t>
+        <w:t>Écris le cadre du sujet (avec ces éléments) dans ton Jupyter Notebook.</w:t>
+      </w:r>
+    </w:p>
+    <w:p>
+      <w:pPr>
+        <w:pStyle w:val="NormalWeb"/>
+      </w:pPr>
+      <w:r>
+        <w:rPr>
+          <w:sz w:val="28"/>
+          <w:szCs w:val="28"/>
+        </w:rPr>
+        <w:t>Passe à la collecte des données INSEE par département (chômage, pauvreté, entreprises).</w:t>
+      </w:r>
+      <w:r>
+        <w:rPr>
+          <w:sz w:val="28"/>
+          <w:szCs w:val="28"/>
+        </w:rPr>
+        <w:br/>
+      </w:r>
+      <w:r>
+        <w:rPr>
+          <w:sz w:val="28"/>
+          <w:szCs w:val="28"/>
+        </w:rPr>
+        <w:br/>
+        <w:t>DATA</w:t>
+      </w:r>
+      <w:r>
+        <w:rPr>
+          <w:sz w:val="28"/>
+          <w:szCs w:val="28"/>
+        </w:rPr>
+        <w:br/>
+      </w:r>
+      <w:r>
+        <w:rPr>
+          <w:sz w:val="28"/>
+          <w:szCs w:val="28"/>
+        </w:rPr>
+        <w:br/>
+        <w:t xml:space="preserve"> Population : </w:t>
+      </w:r>
+      <w:hyperlink r:id="rId5" w:history="1">
+        <w:r>
+          <w:rPr>
+            <w:rStyle w:val="NormalWeb"/>
+            <w:sz w:val="28"/>
+            <w:szCs w:val="28"/>
+          </w:rPr>
+          <w:t>https://www.insee.fr/fr/statistiques/7666835?sommaire=7666953&amp;q=departements</w:t>
+        </w:r>
+      </w:hyperlink>
+      <w:r>
+        <w:rPr>
+          <w:sz w:val="28"/>
+          <w:szCs w:val="28"/>
+        </w:rPr>
+        <w:br/>
+      </w:r>
+      <w:r>
+        <w:rPr>
+          <w:sz w:val="28"/>
+          <w:szCs w:val="28"/>
+        </w:rPr>
+        <w:br/>
+      </w:r>
+      <w:r>
+        <w:t>il est essentiel de :</w:t>
+      </w:r>
+    </w:p>
+    <w:p>
+      <w:pPr>
+        <w:numPr>
+          <w:ilvl w:val="0"/>
+          <w:numId w:val="1"/>
+        </w:numPr>
+        <w:spacing w:before="100" w:beforeAutospacing="1" w:after="100" w:afterAutospacing="1" w:line="240" w:lineRule="auto"/>
+        <w:rPr>
+          <w:rFonts w:ascii="Times New Roman" w:eastAsia="Times New Roman" w:hAnsi="Times New Roman" w:cs="Times New Roman"/>
+          <w:sz w:val="24"/>
+          <w:szCs w:val="24"/>
+          <w:lang w:eastAsia="fr-FR"/>
+        </w:rPr>
+      </w:pPr>
+      <w:r>
+        <w:rPr>
+          <w:rFonts w:ascii="Times New Roman" w:eastAsia="Times New Roman" w:hAnsi="Times New Roman" w:cs="Times New Roman"/>
+          <w:b/>
+          <w:bCs/>
+          <w:sz w:val="24"/>
+          <w:szCs w:val="24"/>
+          <w:lang w:eastAsia="fr-FR"/>
+        </w:rPr>
+        <w:t>Identifier les facteurs explicatifs:</w:t>
+      </w:r>
+      <w:r>
+        <w:rPr>
+          <w:rFonts w:ascii="Times New Roman" w:eastAsia="Times New Roman" w:hAnsi="Times New Roman" w:cs="Times New Roman"/>
+          <w:sz w:val="24"/>
+          <w:szCs w:val="24"/>
+          <w:lang w:eastAsia="fr-FR"/>
+        </w:rPr>
+        <w:t xml:space="preserve"> Quels sont les facteurs socio-économiques, démographiques ou sectoriels qui pourraient expliquer les différences de taux de chômage entre les départements ?</w:t>
+      </w:r>
+    </w:p>
+    <w:p>
+      <w:pPr>
+        <w:numPr>
+          <w:ilvl w:val="0"/>
+          <w:numId w:val="1"/>
+        </w:numPr>
+        <w:spacing w:before="100" w:beforeAutospacing="1" w:after="100" w:afterAutospacing="1" w:line="240" w:lineRule="auto"/>
+        <w:rPr>
+          <w:rFonts w:ascii="Times New Roman" w:eastAsia="Times New Roman" w:hAnsi="Times New Roman" w:cs="Times New Roman"/>
+          <w:sz w:val="24"/>
+          <w:szCs w:val="24"/>
+          <w:lang w:eastAsia="fr-FR"/>
+        </w:rPr>
+      </w:pPr>
+      <w:r>
+        <w:rPr>
+          <w:rFonts w:ascii="Times New Roman" w:eastAsia="Times New Roman" w:hAnsi="Times New Roman" w:cs="Times New Roman"/>
+          <w:b/>
+          <w:bCs/>
+          <w:sz w:val="24"/>
+          <w:szCs w:val="24"/>
+          <w:lang w:eastAsia="fr-FR"/>
+        </w:rPr>
+        <w:t>Visualiser les données:</w:t>
+      </w:r>
+      <w:r>
+        <w:rPr>
+          <w:rFonts w:ascii="Times New Roman" w:eastAsia="Times New Roman" w:hAnsi="Times New Roman" w:cs="Times New Roman"/>
+          <w:sz w:val="24"/>
+          <w:szCs w:val="24"/>
+          <w:lang w:eastAsia="fr-FR"/>
+        </w:rPr>
+        <w:t xml:space="preserve"> Des cartes, des graphiques et des tableaux permettront de mettre en évidence les disparités géographiques et les tendances.</w:t>
+      </w:r>
+    </w:p>
+    <w:p>
+      <w:pPr>
+        <w:numPr>
+          <w:ilvl w:val="0"/>
+          <w:numId w:val="1"/>
+        </w:numPr>
+        <w:spacing w:before="100" w:beforeAutospacing="1" w:after="100" w:afterAutospacing="1" w:line="240" w:lineRule="auto"/>
+        <w:rPr>
+          <w:rFonts w:ascii="Times New Roman" w:eastAsia="Times New Roman" w:hAnsi="Times New Roman" w:cs="Times New Roman"/>
+          <w:sz w:val="24"/>
+          <w:szCs w:val="24"/>
+          <w:lang w:eastAsia="fr-FR"/>
+        </w:rPr>
+      </w:pPr>
+      <w:r>
+        <w:rPr>
+          <w:rFonts w:ascii="Times New Roman" w:eastAsia="Times New Roman" w:hAnsi="Times New Roman" w:cs="Times New Roman"/>
+          <w:b/>
+          <w:bCs/>
+          <w:sz w:val="24"/>
+          <w:szCs w:val="24"/>
+          <w:lang w:eastAsia="fr-FR"/>
+        </w:rPr>
+        <w:t>Comparer les départements:</w:t>
+      </w:r>
+      <w:r>
+        <w:rPr>
+          <w:rFonts w:ascii="Times New Roman" w:eastAsia="Times New Roman" w:hAnsi="Times New Roman" w:cs="Times New Roman"/>
+          <w:sz w:val="24"/>
+          <w:szCs w:val="24"/>
+          <w:lang w:eastAsia="fr-FR"/>
+        </w:rPr>
+        <w:t xml:space="preserve"> Il est important de comparer les départements entre eux, mais aussi de les comparer à des moyennes nationales ou régionales.</w:t>
+      </w:r>
+    </w:p>
+    <w:p>
+      <w:pPr>
+        <w:numPr>
+          <w:ilvl w:val="0"/>
+          <w:numId w:val="1"/>
+        </w:numPr>
+        <w:spacing w:before="100" w:beforeAutospacing="1" w:after="100" w:afterAutospacing="1" w:line="240" w:lineRule="auto"/>
+        <w:rPr>
+          <w:rFonts w:ascii="Times New Roman" w:eastAsia="Times New Roman" w:hAnsi="Times New Roman" w:cs="Times New Roman"/>
+          <w:sz w:val="24"/>
+          <w:szCs w:val="24"/>
+          <w:lang w:eastAsia="fr-FR"/>
+        </w:rPr>
+      </w:pPr>
+      <w:r>
+        <w:rPr>
+          <w:rFonts w:ascii="Times New Roman" w:eastAsia="Times New Roman" w:hAnsi="Times New Roman" w:cs="Times New Roman"/>
+          <w:b/>
+          <w:bCs/>
+          <w:sz w:val="24"/>
+          <w:szCs w:val="24"/>
+          <w:lang w:eastAsia="fr-FR"/>
+        </w:rPr>
+        <w:t>Mettre en évidence les spécificités:</w:t>
+      </w:r>
+      <w:r>
+        <w:rPr>
+          <w:rFonts w:ascii="Times New Roman" w:eastAsia="Times New Roman" w:hAnsi="Times New Roman" w:cs="Times New Roman"/>
+          <w:sz w:val="24"/>
+          <w:szCs w:val="24"/>
+          <w:lang w:eastAsia="fr-FR"/>
+        </w:rPr>
+        <w:t xml:space="preserve"> Quelles sont les caractéristiques propres à chaque département qui expliquent son taux de chômage ?</w:t>
+      </w:r>
+    </w:p>
+    <w:p>
+      <w:pPr>
+        <w:spacing w:before="100" w:beforeAutospacing="1" w:after="100" w:afterAutospacing="1" w:line="240" w:lineRule="auto"/>
+        <w:outlineLvl w:val="2"/>
+        <w:rPr>
+          <w:rFonts w:ascii="Times New Roman" w:eastAsia="Times New Roman" w:hAnsi="Times New Roman" w:cs="Times New Roman"/>
+          <w:b/>
+          <w:bCs/>
+          <w:sz w:val="27"/>
+          <w:szCs w:val="27"/>
+          <w:lang w:eastAsia="fr-FR"/>
+        </w:rPr>
+      </w:pPr>
+      <w:r>
+        <w:rPr>
+          <w:rFonts w:ascii="Times New Roman" w:eastAsia="Times New Roman" w:hAnsi="Times New Roman" w:cs="Times New Roman"/>
+          <w:b/>
+          <w:bCs/>
+          <w:sz w:val="27"/>
+          <w:szCs w:val="27"/>
+          <w:lang w:eastAsia="fr-FR"/>
+        </w:rPr>
+        <w:t>Étapes de l'analyse</w:t>
+      </w:r>
+    </w:p>
+    <w:p>
+      <w:pPr>
+        <w:numPr>
+          <w:ilvl w:val="0"/>
+          <w:numId w:val="2"/>
+        </w:numPr>
+        <w:spacing w:before="100" w:beforeAutospacing="1" w:after="100" w:afterAutospacing="1" w:line="240" w:lineRule="auto"/>
+        <w:rPr>
+          <w:rFonts w:ascii="Times New Roman" w:eastAsia="Times New Roman" w:hAnsi="Times New Roman" w:cs="Times New Roman"/>
+          <w:sz w:val="24"/>
+          <w:szCs w:val="24"/>
+          <w:lang w:eastAsia="fr-FR"/>
+        </w:rPr>
+      </w:pPr>
+      <w:r>
+        <w:rPr>
+          <w:rFonts w:ascii="Times New Roman" w:eastAsia="Times New Roman" w:hAnsi="Times New Roman" w:cs="Times New Roman"/>
+          <w:b/>
+          <w:bCs/>
+          <w:sz w:val="24"/>
+          <w:szCs w:val="24"/>
+          <w:lang w:eastAsia="fr-FR"/>
+        </w:rPr>
+        <w:t xml:space="preserve">Analyse </w:t>
+      </w:r>
+      <w:proofErr w:type="spellStart"/>
+      <w:r>
+        <w:rPr>
+          <w:rFonts w:ascii="Times New Roman" w:eastAsia="Times New Roman" w:hAnsi="Times New Roman" w:cs="Times New Roman"/>
+          <w:b/>
+          <w:bCs/>
+          <w:sz w:val="24"/>
+          <w:szCs w:val="24"/>
+          <w:lang w:eastAsia="fr-FR"/>
+        </w:rPr>
+        <w:t>bivariée</w:t>
+      </w:r>
+      <w:proofErr w:type="spellEnd"/>
+      <w:r>
+        <w:rPr>
+          <w:rFonts w:ascii="Times New Roman" w:eastAsia="Times New Roman" w:hAnsi="Times New Roman" w:cs="Times New Roman"/>
+          <w:b/>
+          <w:bCs/>
+          <w:sz w:val="24"/>
+          <w:szCs w:val="24"/>
+          <w:lang w:eastAsia="fr-FR"/>
+        </w:rPr>
+        <w:t>:</w:t>
+      </w:r>
+    </w:p>
+    <w:p>
+      <w:pPr>
+        <w:numPr>
+          <w:ilvl w:val="1"/>
+          <w:numId w:val="2"/>
+        </w:numPr>
+        <w:spacing w:before="100" w:beforeAutospacing="1" w:after="100" w:afterAutospacing="1" w:line="240" w:lineRule="auto"/>
+        <w:rPr>
+          <w:rFonts w:ascii="Times New Roman" w:eastAsia="Times New Roman" w:hAnsi="Times New Roman" w:cs="Times New Roman"/>
+          <w:sz w:val="24"/>
+          <w:szCs w:val="24"/>
+          <w:lang w:eastAsia="fr-FR"/>
+        </w:rPr>
+      </w:pPr>
+      <w:r>
+        <w:rPr>
+          <w:rFonts w:ascii="Times New Roman" w:eastAsia="Times New Roman" w:hAnsi="Times New Roman" w:cs="Times New Roman"/>
+          <w:b/>
+          <w:bCs/>
+          <w:sz w:val="24"/>
+          <w:szCs w:val="24"/>
+          <w:lang w:eastAsia="fr-FR"/>
+        </w:rPr>
+        <w:t>Corrélations:</w:t>
+      </w:r>
+      <w:r>
+        <w:rPr>
+          <w:rFonts w:ascii="Times New Roman" w:eastAsia="Times New Roman" w:hAnsi="Times New Roman" w:cs="Times New Roman"/>
+          <w:sz w:val="24"/>
+          <w:szCs w:val="24"/>
+          <w:lang w:eastAsia="fr-FR"/>
+        </w:rPr>
+        <w:t xml:space="preserve"> Étudiez les corrélations entre le taux de chômage et d'autres variables (par exemple, le niveau de diplôme, l'âge moyen, la part de l'industrie dans l'emploi).</w:t>
+      </w:r>
+    </w:p>
+    <w:p>
+      <w:pPr>
+        <w:numPr>
+          <w:ilvl w:val="1"/>
+          <w:numId w:val="2"/>
+        </w:numPr>
+        <w:spacing w:before="100" w:beforeAutospacing="1" w:after="100" w:afterAutospacing="1" w:line="240" w:lineRule="auto"/>
+        <w:rPr>
+          <w:rFonts w:ascii="Times New Roman" w:eastAsia="Times New Roman" w:hAnsi="Times New Roman" w:cs="Times New Roman"/>
+          <w:sz w:val="24"/>
+          <w:szCs w:val="24"/>
+          <w:lang w:eastAsia="fr-FR"/>
+        </w:rPr>
+      </w:pPr>
+      <w:r>
+        <w:rPr>
+          <w:rFonts w:ascii="Times New Roman" w:eastAsia="Times New Roman" w:hAnsi="Times New Roman" w:cs="Times New Roman"/>
+          <w:b/>
+          <w:bCs/>
+          <w:sz w:val="24"/>
+          <w:szCs w:val="24"/>
+          <w:lang w:eastAsia="fr-FR"/>
+        </w:rPr>
+        <w:t>Tests statistiques:</w:t>
+      </w:r>
+      <w:r>
+        <w:rPr>
+          <w:rFonts w:ascii="Times New Roman" w:eastAsia="Times New Roman" w:hAnsi="Times New Roman" w:cs="Times New Roman"/>
+          <w:sz w:val="24"/>
+          <w:szCs w:val="24"/>
+          <w:lang w:eastAsia="fr-FR"/>
+        </w:rPr>
+        <w:t xml:space="preserve"> Utilisez des tests statistiques pour vérifier si les différences de taux de chômage entre les départements sont significatives.</w:t>
+      </w:r>
+    </w:p>
+    <w:p>
+      <w:pPr>
+        <w:numPr>
+          <w:ilvl w:val="0"/>
+          <w:numId w:val="2"/>
+        </w:numPr>
+        <w:spacing w:before="100" w:beforeAutospacing="1" w:after="100" w:afterAutospacing="1" w:line="240" w:lineRule="auto"/>
+        <w:rPr>
+          <w:rFonts w:ascii="Times New Roman" w:eastAsia="Times New Roman" w:hAnsi="Times New Roman" w:cs="Times New Roman"/>
+          <w:sz w:val="24"/>
+          <w:szCs w:val="24"/>
+          <w:lang w:eastAsia="fr-FR"/>
+        </w:rPr>
+      </w:pPr>
+      <w:r>
+        <w:rPr>
+          <w:rFonts w:ascii="Times New Roman" w:eastAsia="Times New Roman" w:hAnsi="Times New Roman" w:cs="Times New Roman"/>
+          <w:b/>
+          <w:bCs/>
+          <w:sz w:val="24"/>
+          <w:szCs w:val="24"/>
+          <w:lang w:eastAsia="fr-FR"/>
+        </w:rPr>
+        <w:t>Modélisation:</w:t>
+      </w:r>
+    </w:p>
+    <w:p>
+      <w:pPr>
+        <w:numPr>
+          <w:ilvl w:val="1"/>
+          <w:numId w:val="2"/>
+        </w:numPr>
+        <w:spacing w:before="100" w:beforeAutospacing="1" w:after="100" w:afterAutospacing="1" w:line="240" w:lineRule="auto"/>
+        <w:rPr>
+          <w:rFonts w:ascii="Times New Roman" w:eastAsia="Times New Roman" w:hAnsi="Times New Roman" w:cs="Times New Roman"/>
+          <w:sz w:val="24"/>
+          <w:szCs w:val="24"/>
+          <w:lang w:eastAsia="fr-FR"/>
+        </w:rPr>
+      </w:pPr>
+      <w:r>
+        <w:rPr>
+          <w:rFonts w:ascii="Times New Roman" w:eastAsia="Times New Roman" w:hAnsi="Times New Roman" w:cs="Times New Roman"/>
+          <w:b/>
+          <w:bCs/>
+          <w:sz w:val="24"/>
+          <w:szCs w:val="24"/>
+          <w:lang w:eastAsia="fr-FR"/>
+        </w:rPr>
+        <w:t>Régression linéaire multiple:</w:t>
+      </w:r>
+      <w:r>
+        <w:rPr>
+          <w:rFonts w:ascii="Times New Roman" w:eastAsia="Times New Roman" w:hAnsi="Times New Roman" w:cs="Times New Roman"/>
+          <w:sz w:val="24"/>
+          <w:szCs w:val="24"/>
+          <w:lang w:eastAsia="fr-FR"/>
+        </w:rPr>
+        <w:t xml:space="preserve"> Construisez un modèle de régression pour expliquer les variations du taux de chômage en fonction de plusieurs variables explicatives.</w:t>
+      </w:r>
+    </w:p>
+    <w:p>
+      <w:pPr>
+        <w:numPr>
+          <w:ilvl w:val="1"/>
+          <w:numId w:val="2"/>
+        </w:numPr>
+        <w:spacing w:before="100" w:beforeAutospacing="1" w:after="100" w:afterAutospacing="1" w:line="240" w:lineRule="auto"/>
+        <w:rPr>
+          <w:rFonts w:ascii="Times New Roman" w:eastAsia="Times New Roman" w:hAnsi="Times New Roman" w:cs="Times New Roman"/>
+          <w:sz w:val="24"/>
+          <w:szCs w:val="24"/>
+          <w:lang w:eastAsia="fr-FR"/>
+        </w:rPr>
+      </w:pPr>
+      <w:proofErr w:type="spellStart"/>
+      <w:r>
+        <w:rPr>
+          <w:rFonts w:ascii="Times New Roman" w:eastAsia="Times New Roman" w:hAnsi="Times New Roman" w:cs="Times New Roman"/>
+          <w:b/>
+          <w:bCs/>
+          <w:sz w:val="24"/>
+          <w:szCs w:val="24"/>
+          <w:lang w:eastAsia="fr-FR"/>
+        </w:rPr>
+        <w:t>Clustering</w:t>
+      </w:r>
+      <w:proofErr w:type="spellEnd"/>
+      <w:r>
+        <w:rPr>
+          <w:rFonts w:ascii="Times New Roman" w:eastAsia="Times New Roman" w:hAnsi="Times New Roman" w:cs="Times New Roman"/>
+          <w:b/>
+          <w:bCs/>
+          <w:sz w:val="24"/>
+          <w:szCs w:val="24"/>
+          <w:lang w:eastAsia="fr-FR"/>
+        </w:rPr>
+        <w:t>:</w:t>
+      </w:r>
+      <w:r>
+        <w:rPr>
+          <w:rFonts w:ascii="Times New Roman" w:eastAsia="Times New Roman" w:hAnsi="Times New Roman" w:cs="Times New Roman"/>
+          <w:sz w:val="24"/>
+          <w:szCs w:val="24"/>
+          <w:lang w:eastAsia="fr-FR"/>
+        </w:rPr>
+        <w:t xml:space="preserve"> Regroupez les départements en fonction de leurs caractéristiques similaires en termes de taux de chômage et d'autres variables.</w:t>
+      </w:r>
+    </w:p>
+    <w:p>
+      <w:pPr>
+        <w:spacing w:before="100" w:beforeAutospacing="1" w:after="100" w:afterAutospacing="1" w:line="240" w:lineRule="auto"/>
+        <w:outlineLvl w:val="2"/>
+        <w:rPr>
+          <w:rFonts w:ascii="Times New Roman" w:eastAsia="Times New Roman" w:hAnsi="Times New Roman" w:cs="Times New Roman"/>
+          <w:b/>
+          <w:bCs/>
+          <w:sz w:val="27"/>
+          <w:szCs w:val="27"/>
+          <w:lang w:eastAsia="fr-FR"/>
+        </w:rPr>
+      </w:pPr>
+      <w:r>
+        <w:rPr>
+          <w:rFonts w:ascii="Times New Roman" w:eastAsia="Times New Roman" w:hAnsi="Times New Roman" w:cs="Times New Roman"/>
+          <w:b/>
+          <w:bCs/>
+          <w:sz w:val="27"/>
+          <w:szCs w:val="27"/>
+          <w:lang w:eastAsia="fr-FR"/>
+        </w:rPr>
+        <w:t>Outils et logiciels</w:t>
+      </w:r>
+    </w:p>
+    <w:p>
+      <w:pPr>
+        <w:spacing w:before="100" w:beforeAutospacing="1" w:after="100" w:afterAutospacing="1" w:line="240" w:lineRule="auto"/>
+        <w:outlineLvl w:val="2"/>
+        <w:rPr>
+          <w:rFonts w:ascii="Times New Roman" w:eastAsia="Times New Roman" w:hAnsi="Times New Roman" w:cs="Times New Roman"/>
+          <w:b/>
+          <w:bCs/>
+          <w:sz w:val="27"/>
+          <w:szCs w:val="27"/>
+          <w:lang w:eastAsia="fr-FR"/>
+        </w:rPr>
+      </w:pPr>
+      <w:r>
+        <w:rPr>
+          <w:rFonts w:ascii="Times New Roman" w:eastAsia="Times New Roman" w:hAnsi="Times New Roman" w:cs="Times New Roman"/>
+          <w:b/>
+          <w:bCs/>
+          <w:sz w:val="27"/>
+          <w:szCs w:val="27"/>
+          <w:lang w:eastAsia="fr-FR"/>
+        </w:rPr>
+        <w:t>Questio</w:t>
       </w:r>
       <w:bookmarkStart w:id="0" w:name="_GoBack"/>
       <w:bookmarkEnd w:id="0"/>
       <w:r>
         <w:rPr>
-          <w:sz w:val="28"/>
-          <w:szCs w:val="28"/>
-        </w:rPr>
-        <w:t xml:space="preserve"> Notebook.</w:t>
-      </w:r>
-    </w:p>
-    <w:p>
-      <w:pPr>
-        <w:rPr>
-          <w:sz w:val="28"/>
-          <w:szCs w:val="28"/>
-        </w:rPr>
-      </w:pPr>
-      <w:r>
-        <w:rPr>
-          <w:sz w:val="28"/>
-          <w:szCs w:val="28"/>
-        </w:rPr>
-        <w:t>Passe à la collecte des données INSEE par département (chômage, pauvreté, entreprises).</w:t>
-      </w:r>
+          <w:rFonts w:ascii="Times New Roman" w:eastAsia="Times New Roman" w:hAnsi="Times New Roman" w:cs="Times New Roman"/>
+          <w:b/>
+          <w:bCs/>
+          <w:sz w:val="27"/>
+          <w:szCs w:val="27"/>
+          <w:lang w:eastAsia="fr-FR"/>
+        </w:rPr>
+        <w:t>ns à explorer</w:t>
+      </w:r>
+    </w:p>
+    <w:p>
+      <w:pPr>
+        <w:numPr>
+          <w:ilvl w:val="0"/>
+          <w:numId w:val="4"/>
+        </w:numPr>
+        <w:spacing w:before="100" w:beforeAutospacing="1" w:after="100" w:afterAutospacing="1" w:line="240" w:lineRule="auto"/>
+        <w:rPr>
+          <w:rFonts w:ascii="Times New Roman" w:eastAsia="Times New Roman" w:hAnsi="Times New Roman" w:cs="Times New Roman"/>
+          <w:sz w:val="24"/>
+          <w:szCs w:val="24"/>
+          <w:lang w:eastAsia="fr-FR"/>
+        </w:rPr>
+      </w:pPr>
+      <w:r>
+        <w:rPr>
+          <w:rFonts w:ascii="Times New Roman" w:eastAsia="Times New Roman" w:hAnsi="Times New Roman" w:cs="Times New Roman"/>
+          <w:sz w:val="24"/>
+          <w:szCs w:val="24"/>
+          <w:lang w:eastAsia="fr-FR"/>
+        </w:rPr>
+        <w:lastRenderedPageBreak/>
+        <w:t>Quelles sont les régions les plus touchées par le chômage ? Y a-t-il des zones rurales ou urbaines particulièrement concernées ?</w:t>
+      </w:r>
+    </w:p>
+    <w:p>
+      <w:pPr>
+        <w:numPr>
+          <w:ilvl w:val="0"/>
+          <w:numId w:val="4"/>
+        </w:numPr>
+        <w:spacing w:before="100" w:beforeAutospacing="1" w:after="100" w:afterAutospacing="1" w:line="240" w:lineRule="auto"/>
+        <w:rPr>
+          <w:rFonts w:ascii="Times New Roman" w:eastAsia="Times New Roman" w:hAnsi="Times New Roman" w:cs="Times New Roman"/>
+          <w:sz w:val="24"/>
+          <w:szCs w:val="24"/>
+          <w:lang w:eastAsia="fr-FR"/>
+        </w:rPr>
+      </w:pPr>
+      <w:r>
+        <w:rPr>
+          <w:rFonts w:ascii="Times New Roman" w:eastAsia="Times New Roman" w:hAnsi="Times New Roman" w:cs="Times New Roman"/>
+          <w:sz w:val="24"/>
+          <w:szCs w:val="24"/>
+          <w:lang w:eastAsia="fr-FR"/>
+        </w:rPr>
+        <w:t>Quels sont les secteurs d'activité les plus touchés par la perte d'emplois dans les départements à fort taux de chômage ?</w:t>
+      </w:r>
+    </w:p>
+    <w:p>
+      <w:pPr>
+        <w:numPr>
+          <w:ilvl w:val="0"/>
+          <w:numId w:val="4"/>
+        </w:numPr>
+        <w:spacing w:before="100" w:beforeAutospacing="1" w:after="100" w:afterAutospacing="1" w:line="240" w:lineRule="auto"/>
+        <w:rPr>
+          <w:rFonts w:ascii="Times New Roman" w:eastAsia="Times New Roman" w:hAnsi="Times New Roman" w:cs="Times New Roman"/>
+          <w:sz w:val="24"/>
+          <w:szCs w:val="24"/>
+          <w:lang w:eastAsia="fr-FR"/>
+        </w:rPr>
+      </w:pPr>
+      <w:r>
+        <w:rPr>
+          <w:rFonts w:ascii="Times New Roman" w:eastAsia="Times New Roman" w:hAnsi="Times New Roman" w:cs="Times New Roman"/>
+          <w:sz w:val="24"/>
+          <w:szCs w:val="24"/>
+          <w:lang w:eastAsia="fr-FR"/>
+        </w:rPr>
+        <w:t>Existe-t-il un lien entre le niveau de qualification de la population et le taux de chômage ?</w:t>
+      </w:r>
+    </w:p>
+    <w:p>
+      <w:pPr>
+        <w:numPr>
+          <w:ilvl w:val="0"/>
+          <w:numId w:val="4"/>
+        </w:numPr>
+        <w:spacing w:before="100" w:beforeAutospacing="1" w:after="100" w:afterAutospacing="1" w:line="240" w:lineRule="auto"/>
+        <w:rPr>
+          <w:rFonts w:ascii="Times New Roman" w:eastAsia="Times New Roman" w:hAnsi="Times New Roman" w:cs="Times New Roman"/>
+          <w:sz w:val="24"/>
+          <w:szCs w:val="24"/>
+          <w:lang w:eastAsia="fr-FR"/>
+        </w:rPr>
+      </w:pPr>
+      <w:r>
+        <w:rPr>
+          <w:rFonts w:ascii="Times New Roman" w:eastAsia="Times New Roman" w:hAnsi="Times New Roman" w:cs="Times New Roman"/>
+          <w:sz w:val="24"/>
+          <w:szCs w:val="24"/>
+          <w:lang w:eastAsia="fr-FR"/>
+        </w:rPr>
+        <w:t>Quel est l'impact de la crise économique sur les disparités géographiques du chômage ?</w:t>
+      </w:r>
+    </w:p>
+    <w:p>
+      <w:pPr>
+        <w:rPr>
+          <w:sz w:val="28"/>
+          <w:szCs w:val="28"/>
+        </w:rPr>
+      </w:pPr>
     </w:p>
     <w:sectPr>
       <w:pgSz w:w="11906" w:h="16838"/>
@@ -395,6 +1002,591 @@
     </w:sectPr>
   </w:body>
 </w:document>
+</file>
+
+<file path=word/numbering.xml><?xml version="1.0" encoding="utf-8"?>
+<w:numbering xmlns:wpc="http://schemas.microsoft.com/office/word/2010/wordprocessingCanvas" xmlns:mc="http://schemas.openxmlformats.org/markup-compatibility/2006" xmlns:o="urn:schemas-microsoft-com:office:office" xmlns:r="http://schemas.openxmlformats.org/officeDocument/2006/relationships" xmlns:m="http://schemas.openxmlformats.org/officeDocument/2006/math" xmlns:v="urn:schemas-microsoft-com:vml" xmlns:wp14="http://schemas.microsoft.com/office/word/2010/wordprocessingDrawing" xmlns:wp="http://schemas.openxmlformats.org/drawingml/2006/wordprocessingDrawing" xmlns:w10="urn:schemas-microsoft-com:office:word" xmlns:w="http://schemas.openxmlformats.org/wordprocessingml/2006/main" xmlns:w14="http://schemas.microsoft.com/office/word/2010/wordml" xmlns:w15="http://schemas.microsoft.com/office/word/2012/wordml" xmlns:wpg="http://schemas.microsoft.com/office/word/2010/wordprocessingGroup" xmlns:wpi="http://schemas.microsoft.com/office/word/2010/wordprocessingInk" xmlns:wne="http://schemas.microsoft.com/office/word/2006/wordml" xmlns:wps="http://schemas.microsoft.com/office/word/2010/wordprocessingShape" mc:Ignorable="w14 w15 wp14">
+  <w:abstractNum w:abstractNumId="0">
+    <w:nsid w:val="0BE175F3"/>
+    <w:multiLevelType w:val="multilevel"/>
+    <w:tmpl w:val="652E154A"/>
+    <w:lvl w:ilvl="0">
+      <w:start w:val="1"/>
+      <w:numFmt w:val="bullet"/>
+      <w:lvlText w:val=""/>
+      <w:lvlJc w:val="left"/>
+      <w:pPr>
+        <w:tabs>
+          <w:tab w:val="num" w:pos="720"/>
+        </w:tabs>
+        <w:ind w:left="720" w:hanging="360"/>
+      </w:pPr>
+      <w:rPr>
+        <w:rFonts w:ascii="Symbol" w:hAnsi="Symbol" w:hint="default"/>
+        <w:sz w:val="20"/>
+      </w:rPr>
+    </w:lvl>
+    <w:lvl w:ilvl="1" w:tentative="1">
+      <w:start w:val="1"/>
+      <w:numFmt w:val="bullet"/>
+      <w:lvlText w:val="o"/>
+      <w:lvlJc w:val="left"/>
+      <w:pPr>
+        <w:tabs>
+          <w:tab w:val="num" w:pos="1440"/>
+        </w:tabs>
+        <w:ind w:left="1440" w:hanging="360"/>
+      </w:pPr>
+      <w:rPr>
+        <w:rFonts w:ascii="Courier New" w:hAnsi="Courier New" w:hint="default"/>
+        <w:sz w:val="20"/>
+      </w:rPr>
+    </w:lvl>
+    <w:lvl w:ilvl="2" w:tentative="1">
+      <w:start w:val="1"/>
+      <w:numFmt w:val="bullet"/>
+      <w:lvlText w:val=""/>
+      <w:lvlJc w:val="left"/>
+      <w:pPr>
+        <w:tabs>
+          <w:tab w:val="num" w:pos="2160"/>
+        </w:tabs>
+        <w:ind w:left="2160" w:hanging="360"/>
+      </w:pPr>
+      <w:rPr>
+        <w:rFonts w:ascii="Wingdings" w:hAnsi="Wingdings" w:hint="default"/>
+        <w:sz w:val="20"/>
+      </w:rPr>
+    </w:lvl>
+    <w:lvl w:ilvl="3" w:tentative="1">
+      <w:start w:val="1"/>
+      <w:numFmt w:val="bullet"/>
+      <w:lvlText w:val=""/>
+      <w:lvlJc w:val="left"/>
+      <w:pPr>
+        <w:tabs>
+          <w:tab w:val="num" w:pos="2880"/>
+        </w:tabs>
+        <w:ind w:left="2880" w:hanging="360"/>
+      </w:pPr>
+      <w:rPr>
+        <w:rFonts w:ascii="Wingdings" w:hAnsi="Wingdings" w:hint="default"/>
+        <w:sz w:val="20"/>
+      </w:rPr>
+    </w:lvl>
+    <w:lvl w:ilvl="4" w:tentative="1">
+      <w:start w:val="1"/>
+      <w:numFmt w:val="bullet"/>
+      <w:lvlText w:val=""/>
+      <w:lvlJc w:val="left"/>
+      <w:pPr>
+        <w:tabs>
+          <w:tab w:val="num" w:pos="3600"/>
+        </w:tabs>
+        <w:ind w:left="3600" w:hanging="360"/>
+      </w:pPr>
+      <w:rPr>
+        <w:rFonts w:ascii="Wingdings" w:hAnsi="Wingdings" w:hint="default"/>
+        <w:sz w:val="20"/>
+      </w:rPr>
+    </w:lvl>
+    <w:lvl w:ilvl="5" w:tentative="1">
+      <w:start w:val="1"/>
+      <w:numFmt w:val="bullet"/>
+      <w:lvlText w:val=""/>
+      <w:lvlJc w:val="left"/>
+      <w:pPr>
+        <w:tabs>
+          <w:tab w:val="num" w:pos="4320"/>
+        </w:tabs>
+        <w:ind w:left="4320" w:hanging="360"/>
+      </w:pPr>
+      <w:rPr>
+        <w:rFonts w:ascii="Wingdings" w:hAnsi="Wingdings" w:hint="default"/>
+        <w:sz w:val="20"/>
+      </w:rPr>
+    </w:lvl>
+    <w:lvl w:ilvl="6" w:tentative="1">
+      <w:start w:val="1"/>
+      <w:numFmt w:val="bullet"/>
+      <w:lvlText w:val=""/>
+      <w:lvlJc w:val="left"/>
+      <w:pPr>
+        <w:tabs>
+          <w:tab w:val="num" w:pos="5040"/>
+        </w:tabs>
+        <w:ind w:left="5040" w:hanging="360"/>
+      </w:pPr>
+      <w:rPr>
+        <w:rFonts w:ascii="Wingdings" w:hAnsi="Wingdings" w:hint="default"/>
+        <w:sz w:val="20"/>
+      </w:rPr>
+    </w:lvl>
+    <w:lvl w:ilvl="7" w:tentative="1">
+      <w:start w:val="1"/>
+      <w:numFmt w:val="bullet"/>
+      <w:lvlText w:val=""/>
+      <w:lvlJc w:val="left"/>
+      <w:pPr>
+        <w:tabs>
+          <w:tab w:val="num" w:pos="5760"/>
+        </w:tabs>
+        <w:ind w:left="5760" w:hanging="360"/>
+      </w:pPr>
+      <w:rPr>
+        <w:rFonts w:ascii="Wingdings" w:hAnsi="Wingdings" w:hint="default"/>
+        <w:sz w:val="20"/>
+      </w:rPr>
+    </w:lvl>
+    <w:lvl w:ilvl="8" w:tentative="1">
+      <w:start w:val="1"/>
+      <w:numFmt w:val="bullet"/>
+      <w:lvlText w:val=""/>
+      <w:lvlJc w:val="left"/>
+      <w:pPr>
+        <w:tabs>
+          <w:tab w:val="num" w:pos="6480"/>
+        </w:tabs>
+        <w:ind w:left="6480" w:hanging="360"/>
+      </w:pPr>
+      <w:rPr>
+        <w:rFonts w:ascii="Wingdings" w:hAnsi="Wingdings" w:hint="default"/>
+        <w:sz w:val="20"/>
+      </w:rPr>
+    </w:lvl>
+  </w:abstractNum>
+  <w:abstractNum w:abstractNumId="1">
+    <w:nsid w:val="2B54001E"/>
+    <w:multiLevelType w:val="multilevel"/>
+    <w:tmpl w:val="376449AE"/>
+    <w:lvl w:ilvl="0">
+      <w:start w:val="1"/>
+      <w:numFmt w:val="bullet"/>
+      <w:lvlText w:val=""/>
+      <w:lvlJc w:val="left"/>
+      <w:pPr>
+        <w:tabs>
+          <w:tab w:val="num" w:pos="720"/>
+        </w:tabs>
+        <w:ind w:left="720" w:hanging="360"/>
+      </w:pPr>
+      <w:rPr>
+        <w:rFonts w:ascii="Symbol" w:hAnsi="Symbol" w:hint="default"/>
+        <w:sz w:val="20"/>
+      </w:rPr>
+    </w:lvl>
+    <w:lvl w:ilvl="1" w:tentative="1">
+      <w:start w:val="1"/>
+      <w:numFmt w:val="bullet"/>
+      <w:lvlText w:val="o"/>
+      <w:lvlJc w:val="left"/>
+      <w:pPr>
+        <w:tabs>
+          <w:tab w:val="num" w:pos="1440"/>
+        </w:tabs>
+        <w:ind w:left="1440" w:hanging="360"/>
+      </w:pPr>
+      <w:rPr>
+        <w:rFonts w:ascii="Courier New" w:hAnsi="Courier New" w:hint="default"/>
+        <w:sz w:val="20"/>
+      </w:rPr>
+    </w:lvl>
+    <w:lvl w:ilvl="2" w:tentative="1">
+      <w:start w:val="1"/>
+      <w:numFmt w:val="bullet"/>
+      <w:lvlText w:val=""/>
+      <w:lvlJc w:val="left"/>
+      <w:pPr>
+        <w:tabs>
+          <w:tab w:val="num" w:pos="2160"/>
+        </w:tabs>
+        <w:ind w:left="2160" w:hanging="360"/>
+      </w:pPr>
+      <w:rPr>
+        <w:rFonts w:ascii="Wingdings" w:hAnsi="Wingdings" w:hint="default"/>
+        <w:sz w:val="20"/>
+      </w:rPr>
+    </w:lvl>
+    <w:lvl w:ilvl="3" w:tentative="1">
+      <w:start w:val="1"/>
+      <w:numFmt w:val="bullet"/>
+      <w:lvlText w:val=""/>
+      <w:lvlJc w:val="left"/>
+      <w:pPr>
+        <w:tabs>
+          <w:tab w:val="num" w:pos="2880"/>
+        </w:tabs>
+        <w:ind w:left="2880" w:hanging="360"/>
+      </w:pPr>
+      <w:rPr>
+        <w:rFonts w:ascii="Wingdings" w:hAnsi="Wingdings" w:hint="default"/>
+        <w:sz w:val="20"/>
+      </w:rPr>
+    </w:lvl>
+    <w:lvl w:ilvl="4" w:tentative="1">
+      <w:start w:val="1"/>
+      <w:numFmt w:val="bullet"/>
+      <w:lvlText w:val=""/>
+      <w:lvlJc w:val="left"/>
+      <w:pPr>
+        <w:tabs>
+          <w:tab w:val="num" w:pos="3600"/>
+        </w:tabs>
+        <w:ind w:left="3600" w:hanging="360"/>
+      </w:pPr>
+      <w:rPr>
+        <w:rFonts w:ascii="Wingdings" w:hAnsi="Wingdings" w:hint="default"/>
+        <w:sz w:val="20"/>
+      </w:rPr>
+    </w:lvl>
+    <w:lvl w:ilvl="5" w:tentative="1">
+      <w:start w:val="1"/>
+      <w:numFmt w:val="bullet"/>
+      <w:lvlText w:val=""/>
+      <w:lvlJc w:val="left"/>
+      <w:pPr>
+        <w:tabs>
+          <w:tab w:val="num" w:pos="4320"/>
+        </w:tabs>
+        <w:ind w:left="4320" w:hanging="360"/>
+      </w:pPr>
+      <w:rPr>
+        <w:rFonts w:ascii="Wingdings" w:hAnsi="Wingdings" w:hint="default"/>
+        <w:sz w:val="20"/>
+      </w:rPr>
+    </w:lvl>
+    <w:lvl w:ilvl="6" w:tentative="1">
+      <w:start w:val="1"/>
+      <w:numFmt w:val="bullet"/>
+      <w:lvlText w:val=""/>
+      <w:lvlJc w:val="left"/>
+      <w:pPr>
+        <w:tabs>
+          <w:tab w:val="num" w:pos="5040"/>
+        </w:tabs>
+        <w:ind w:left="5040" w:hanging="360"/>
+      </w:pPr>
+      <w:rPr>
+        <w:rFonts w:ascii="Wingdings" w:hAnsi="Wingdings" w:hint="default"/>
+        <w:sz w:val="20"/>
+      </w:rPr>
+    </w:lvl>
+    <w:lvl w:ilvl="7" w:tentative="1">
+      <w:start w:val="1"/>
+      <w:numFmt w:val="bullet"/>
+      <w:lvlText w:val=""/>
+      <w:lvlJc w:val="left"/>
+      <w:pPr>
+        <w:tabs>
+          <w:tab w:val="num" w:pos="5760"/>
+        </w:tabs>
+        <w:ind w:left="5760" w:hanging="360"/>
+      </w:pPr>
+      <w:rPr>
+        <w:rFonts w:ascii="Wingdings" w:hAnsi="Wingdings" w:hint="default"/>
+        <w:sz w:val="20"/>
+      </w:rPr>
+    </w:lvl>
+    <w:lvl w:ilvl="8" w:tentative="1">
+      <w:start w:val="1"/>
+      <w:numFmt w:val="bullet"/>
+      <w:lvlText w:val=""/>
+      <w:lvlJc w:val="left"/>
+      <w:pPr>
+        <w:tabs>
+          <w:tab w:val="num" w:pos="6480"/>
+        </w:tabs>
+        <w:ind w:left="6480" w:hanging="360"/>
+      </w:pPr>
+      <w:rPr>
+        <w:rFonts w:ascii="Wingdings" w:hAnsi="Wingdings" w:hint="default"/>
+        <w:sz w:val="20"/>
+      </w:rPr>
+    </w:lvl>
+  </w:abstractNum>
+  <w:abstractNum w:abstractNumId="2">
+    <w:nsid w:val="6D7D22D9"/>
+    <w:multiLevelType w:val="multilevel"/>
+    <w:tmpl w:val="50448EE2"/>
+    <w:lvl w:ilvl="0">
+      <w:start w:val="1"/>
+      <w:numFmt w:val="bullet"/>
+      <w:lvlText w:val=""/>
+      <w:lvlJc w:val="left"/>
+      <w:pPr>
+        <w:tabs>
+          <w:tab w:val="num" w:pos="720"/>
+        </w:tabs>
+        <w:ind w:left="720" w:hanging="360"/>
+      </w:pPr>
+      <w:rPr>
+        <w:rFonts w:ascii="Symbol" w:hAnsi="Symbol" w:hint="default"/>
+        <w:sz w:val="20"/>
+      </w:rPr>
+    </w:lvl>
+    <w:lvl w:ilvl="1" w:tentative="1">
+      <w:start w:val="1"/>
+      <w:numFmt w:val="bullet"/>
+      <w:lvlText w:val="o"/>
+      <w:lvlJc w:val="left"/>
+      <w:pPr>
+        <w:tabs>
+          <w:tab w:val="num" w:pos="1440"/>
+        </w:tabs>
+        <w:ind w:left="1440" w:hanging="360"/>
+      </w:pPr>
+      <w:rPr>
+        <w:rFonts w:ascii="Courier New" w:hAnsi="Courier New" w:hint="default"/>
+        <w:sz w:val="20"/>
+      </w:rPr>
+    </w:lvl>
+    <w:lvl w:ilvl="2" w:tentative="1">
+      <w:start w:val="1"/>
+      <w:numFmt w:val="bullet"/>
+      <w:lvlText w:val=""/>
+      <w:lvlJc w:val="left"/>
+      <w:pPr>
+        <w:tabs>
+          <w:tab w:val="num" w:pos="2160"/>
+        </w:tabs>
+        <w:ind w:left="2160" w:hanging="360"/>
+      </w:pPr>
+      <w:rPr>
+        <w:rFonts w:ascii="Wingdings" w:hAnsi="Wingdings" w:hint="default"/>
+        <w:sz w:val="20"/>
+      </w:rPr>
+    </w:lvl>
+    <w:lvl w:ilvl="3" w:tentative="1">
+      <w:start w:val="1"/>
+      <w:numFmt w:val="bullet"/>
+      <w:lvlText w:val=""/>
+      <w:lvlJc w:val="left"/>
+      <w:pPr>
+        <w:tabs>
+          <w:tab w:val="num" w:pos="2880"/>
+        </w:tabs>
+        <w:ind w:left="2880" w:hanging="360"/>
+      </w:pPr>
+      <w:rPr>
+        <w:rFonts w:ascii="Wingdings" w:hAnsi="Wingdings" w:hint="default"/>
+        <w:sz w:val="20"/>
+      </w:rPr>
+    </w:lvl>
+    <w:lvl w:ilvl="4" w:tentative="1">
+      <w:start w:val="1"/>
+      <w:numFmt w:val="bullet"/>
+      <w:lvlText w:val=""/>
+      <w:lvlJc w:val="left"/>
+      <w:pPr>
+        <w:tabs>
+          <w:tab w:val="num" w:pos="3600"/>
+        </w:tabs>
+        <w:ind w:left="3600" w:hanging="360"/>
+      </w:pPr>
+      <w:rPr>
+        <w:rFonts w:ascii="Wingdings" w:hAnsi="Wingdings" w:hint="default"/>
+        <w:sz w:val="20"/>
+      </w:rPr>
+    </w:lvl>
+    <w:lvl w:ilvl="5" w:tentative="1">
+      <w:start w:val="1"/>
+      <w:numFmt w:val="bullet"/>
+      <w:lvlText w:val=""/>
+      <w:lvlJc w:val="left"/>
+      <w:pPr>
+        <w:tabs>
+          <w:tab w:val="num" w:pos="4320"/>
+        </w:tabs>
+        <w:ind w:left="4320" w:hanging="360"/>
+      </w:pPr>
+      <w:rPr>
+        <w:rFonts w:ascii="Wingdings" w:hAnsi="Wingdings" w:hint="default"/>
+        <w:sz w:val="20"/>
+      </w:rPr>
+    </w:lvl>
+    <w:lvl w:ilvl="6" w:tentative="1">
+      <w:start w:val="1"/>
+      <w:numFmt w:val="bullet"/>
+      <w:lvlText w:val=""/>
+      <w:lvlJc w:val="left"/>
+      <w:pPr>
+        <w:tabs>
+          <w:tab w:val="num" w:pos="5040"/>
+        </w:tabs>
+        <w:ind w:left="5040" w:hanging="360"/>
+      </w:pPr>
+      <w:rPr>
+        <w:rFonts w:ascii="Wingdings" w:hAnsi="Wingdings" w:hint="default"/>
+        <w:sz w:val="20"/>
+      </w:rPr>
+    </w:lvl>
+    <w:lvl w:ilvl="7" w:tentative="1">
+      <w:start w:val="1"/>
+      <w:numFmt w:val="bullet"/>
+      <w:lvlText w:val=""/>
+      <w:lvlJc w:val="left"/>
+      <w:pPr>
+        <w:tabs>
+          <w:tab w:val="num" w:pos="5760"/>
+        </w:tabs>
+        <w:ind w:left="5760" w:hanging="360"/>
+      </w:pPr>
+      <w:rPr>
+        <w:rFonts w:ascii="Wingdings" w:hAnsi="Wingdings" w:hint="default"/>
+        <w:sz w:val="20"/>
+      </w:rPr>
+    </w:lvl>
+    <w:lvl w:ilvl="8" w:tentative="1">
+      <w:start w:val="1"/>
+      <w:numFmt w:val="bullet"/>
+      <w:lvlText w:val=""/>
+      <w:lvlJc w:val="left"/>
+      <w:pPr>
+        <w:tabs>
+          <w:tab w:val="num" w:pos="6480"/>
+        </w:tabs>
+        <w:ind w:left="6480" w:hanging="360"/>
+      </w:pPr>
+      <w:rPr>
+        <w:rFonts w:ascii="Wingdings" w:hAnsi="Wingdings" w:hint="default"/>
+        <w:sz w:val="20"/>
+      </w:rPr>
+    </w:lvl>
+  </w:abstractNum>
+  <w:abstractNum w:abstractNumId="3">
+    <w:nsid w:val="7CDC5F78"/>
+    <w:multiLevelType w:val="multilevel"/>
+    <w:tmpl w:val="825C8A26"/>
+    <w:lvl w:ilvl="0">
+      <w:start w:val="1"/>
+      <w:numFmt w:val="decimal"/>
+      <w:lvlText w:val="%1."/>
+      <w:lvlJc w:val="left"/>
+      <w:pPr>
+        <w:tabs>
+          <w:tab w:val="num" w:pos="720"/>
+        </w:tabs>
+        <w:ind w:left="720" w:hanging="360"/>
+      </w:pPr>
+    </w:lvl>
+    <w:lvl w:ilvl="1">
+      <w:start w:val="1"/>
+      <w:numFmt w:val="bullet"/>
+      <w:lvlText w:val="o"/>
+      <w:lvlJc w:val="left"/>
+      <w:pPr>
+        <w:tabs>
+          <w:tab w:val="num" w:pos="1440"/>
+        </w:tabs>
+        <w:ind w:left="1440" w:hanging="360"/>
+      </w:pPr>
+      <w:rPr>
+        <w:rFonts w:ascii="Courier New" w:hAnsi="Courier New" w:hint="default"/>
+        <w:sz w:val="20"/>
+      </w:rPr>
+    </w:lvl>
+    <w:lvl w:ilvl="2">
+      <w:start w:val="1"/>
+      <w:numFmt w:val="bullet"/>
+      <w:lvlText w:val=""/>
+      <w:lvlJc w:val="left"/>
+      <w:pPr>
+        <w:tabs>
+          <w:tab w:val="num" w:pos="2160"/>
+        </w:tabs>
+        <w:ind w:left="2160" w:hanging="360"/>
+      </w:pPr>
+      <w:rPr>
+        <w:rFonts w:ascii="Wingdings" w:hAnsi="Wingdings" w:hint="default"/>
+        <w:sz w:val="20"/>
+      </w:rPr>
+    </w:lvl>
+    <w:lvl w:ilvl="3" w:tentative="1">
+      <w:start w:val="1"/>
+      <w:numFmt w:val="decimal"/>
+      <w:lvlText w:val="%4."/>
+      <w:lvlJc w:val="left"/>
+      <w:pPr>
+        <w:tabs>
+          <w:tab w:val="num" w:pos="2880"/>
+        </w:tabs>
+        <w:ind w:left="2880" w:hanging="360"/>
+      </w:pPr>
+    </w:lvl>
+    <w:lvl w:ilvl="4" w:tentative="1">
+      <w:start w:val="1"/>
+      <w:numFmt w:val="decimal"/>
+      <w:lvlText w:val="%5."/>
+      <w:lvlJc w:val="left"/>
+      <w:pPr>
+        <w:tabs>
+          <w:tab w:val="num" w:pos="3600"/>
+        </w:tabs>
+        <w:ind w:left="3600" w:hanging="360"/>
+      </w:pPr>
+    </w:lvl>
+    <w:lvl w:ilvl="5" w:tentative="1">
+      <w:start w:val="1"/>
+      <w:numFmt w:val="decimal"/>
+      <w:lvlText w:val="%6."/>
+      <w:lvlJc w:val="left"/>
+      <w:pPr>
+        <w:tabs>
+          <w:tab w:val="num" w:pos="4320"/>
+        </w:tabs>
+        <w:ind w:left="4320" w:hanging="360"/>
+      </w:pPr>
+    </w:lvl>
+    <w:lvl w:ilvl="6" w:tentative="1">
+      <w:start w:val="1"/>
+      <w:numFmt w:val="decimal"/>
+      <w:lvlText w:val="%7."/>
+      <w:lvlJc w:val="left"/>
+      <w:pPr>
+        <w:tabs>
+          <w:tab w:val="num" w:pos="5040"/>
+        </w:tabs>
+        <w:ind w:left="5040" w:hanging="360"/>
+      </w:pPr>
+    </w:lvl>
+    <w:lvl w:ilvl="7" w:tentative="1">
+      <w:start w:val="1"/>
+      <w:numFmt w:val="decimal"/>
+      <w:lvlText w:val="%8."/>
+      <w:lvlJc w:val="left"/>
+      <w:pPr>
+        <w:tabs>
+          <w:tab w:val="num" w:pos="5760"/>
+        </w:tabs>
+        <w:ind w:left="5760" w:hanging="360"/>
+      </w:pPr>
+    </w:lvl>
+    <w:lvl w:ilvl="8" w:tentative="1">
+      <w:start w:val="1"/>
+      <w:numFmt w:val="decimal"/>
+      <w:lvlText w:val="%9."/>
+      <w:lvlJc w:val="left"/>
+      <w:pPr>
+        <w:tabs>
+          <w:tab w:val="num" w:pos="6480"/>
+        </w:tabs>
+        <w:ind w:left="6480" w:hanging="360"/>
+      </w:pPr>
+    </w:lvl>
+  </w:abstractNum>
+  <w:num w:numId="1">
+    <w:abstractNumId w:val="2"/>
+  </w:num>
+  <w:num w:numId="2">
+    <w:abstractNumId w:val="3"/>
+  </w:num>
+  <w:num w:numId="3">
+    <w:abstractNumId w:val="1"/>
+  </w:num>
+  <w:num w:numId="4">
+    <w:abstractNumId w:val="0"/>
+  </w:num>
+</w:numbering>
 </file>
 
 <file path=word/styles.xml><?xml version="1.0" encoding="utf-8"?>
@@ -791,6 +1983,26 @@
     <w:name w:val="Normal"/>
     <w:qFormat/>
   </w:style>
+  <w:style w:type="paragraph" w:styleId="Heading3">
+    <w:name w:val="heading 3"/>
+    <w:basedOn w:val="Normal"/>
+    <w:link w:val="Heading3Char"/>
+    <w:uiPriority w:val="9"/>
+    <w:qFormat/>
+    <w:rsid w:val="006A6C45"/>
+    <w:pPr>
+      <w:spacing w:before="100" w:beforeAutospacing="1" w:after="100" w:afterAutospacing="1" w:line="240" w:lineRule="auto"/>
+      <w:outlineLvl w:val="2"/>
+    </w:pPr>
+    <w:rPr>
+      <w:rFonts w:ascii="Times New Roman" w:eastAsia="Times New Roman" w:hAnsi="Times New Roman" w:cs="Times New Roman"/>
+      <w:b/>
+      <w:bCs/>
+      <w:sz w:val="27"/>
+      <w:szCs w:val="27"/>
+      <w:lang w:eastAsia="fr-FR"/>
+    </w:rPr>
+  </w:style>
   <w:style w:type="character" w:default="1" w:styleId="DefaultParagraphFont">
     <w:name w:val="Default Paragraph Font"/>
     <w:uiPriority w:val="1"/>
@@ -817,6 +2029,71 @@
     <w:uiPriority w:val="99"/>
     <w:semiHidden/>
     <w:unhideWhenUsed/>
+  </w:style>
+  <w:style w:type="paragraph" w:styleId="ListParagraph">
+    <w:name w:val="List Paragraph"/>
+    <w:basedOn w:val="Normal"/>
+    <w:uiPriority w:val="34"/>
+    <w:qFormat/>
+    <w:rsid w:val="00037486"/>
+    <w:pPr>
+      <w:ind w:left="720"/>
+      <w:contextualSpacing/>
+    </w:pPr>
+  </w:style>
+  <w:style w:type="character" w:styleId="Hyperlink">
+    <w:name w:val="Hyperlink"/>
+    <w:basedOn w:val="DefaultParagraphFont"/>
+    <w:uiPriority w:val="99"/>
+    <w:unhideWhenUsed/>
+    <w:rsid w:val="006A6C45"/>
+    <w:rPr>
+      <w:color w:val="0563C1" w:themeColor="hyperlink"/>
+      <w:u w:val="single"/>
+    </w:rPr>
+  </w:style>
+  <w:style w:type="character" w:customStyle="1" w:styleId="Heading3Char">
+    <w:name w:val="Heading 3 Char"/>
+    <w:basedOn w:val="DefaultParagraphFont"/>
+    <w:link w:val="Heading3"/>
+    <w:uiPriority w:val="9"/>
+    <w:rsid w:val="006A6C45"/>
+    <w:rPr>
+      <w:rFonts w:ascii="Times New Roman" w:eastAsia="Times New Roman" w:hAnsi="Times New Roman" w:cs="Times New Roman"/>
+      <w:b/>
+      <w:bCs/>
+      <w:sz w:val="27"/>
+      <w:szCs w:val="27"/>
+      <w:lang w:eastAsia="fr-FR"/>
+    </w:rPr>
+  </w:style>
+  <w:style w:type="paragraph" w:styleId="NormalWeb">
+    <w:name w:val="Normal (Web)"/>
+    <w:basedOn w:val="Normal"/>
+    <w:uiPriority w:val="99"/>
+    <w:semiHidden/>
+    <w:unhideWhenUsed/>
+    <w:rsid w:val="006A6C45"/>
+    <w:pPr>
+      <w:spacing w:before="100" w:beforeAutospacing="1" w:after="100" w:afterAutospacing="1" w:line="240" w:lineRule="auto"/>
+    </w:pPr>
+    <w:rPr>
+      <w:rFonts w:ascii="Times New Roman" w:eastAsia="Times New Roman" w:hAnsi="Times New Roman" w:cs="Times New Roman"/>
+      <w:sz w:val="24"/>
+      <w:szCs w:val="24"/>
+      <w:lang w:eastAsia="fr-FR"/>
+    </w:rPr>
+  </w:style>
+  <w:style w:type="character" w:styleId="Strong">
+    <w:name w:val="Strong"/>
+    <w:basedOn w:val="DefaultParagraphFont"/>
+    <w:uiPriority w:val="22"/>
+    <w:qFormat/>
+    <w:rsid w:val="006A6C45"/>
+    <w:rPr>
+      <w:b/>
+      <w:bCs/>
+    </w:rPr>
   </w:style>
 </w:styles>
 </file>

</xml_diff>